<commit_message>
aravivo : Capstone Case Study
</commit_message>
<xml_diff>
--- a/Aravindhraj V - aravivo@amazon.com - case study -1.docx
+++ b/Aravindhraj V - aravivo@amazon.com - case study -1.docx
@@ -165,14 +165,7 @@
           <w:rFonts w:asciiTheme="minorHAnsi" w:hAnsiTheme="minorHAnsi" w:cstheme="minorHAnsi"/>
           <w:color w:val="000000"/>
         </w:rPr>
-        <w:t xml:space="preserve">MongoDB is suited for handling various content types such as </w:t>
-      </w:r>
-      <w:r>
-        <w:rPr>
-          <w:rFonts w:asciiTheme="minorHAnsi" w:hAnsiTheme="minorHAnsi" w:cstheme="minorHAnsi"/>
-          <w:color w:val="000000"/>
-        </w:rPr>
-        <w:t>“articles, photos, and videos”.</w:t>
+        <w:t>MongoDB is suited for handling various content types such as “articles, photos, and videos”.</w:t>
       </w:r>
     </w:p>
     <w:p>
@@ -816,8 +809,6 @@
         </w:rPr>
         <w:t>1</w:t>
       </w:r>
-      <w:bookmarkStart w:id="0" w:name="_GoBack"/>
-      <w:bookmarkEnd w:id="0"/>
       <w:r>
         <w:rPr>
           <w:rFonts w:cstheme="minorHAnsi"/>
@@ -1132,6 +1123,7 @@
       <w:r>
         <w:rPr>
           <w:rFonts w:asciiTheme="minorHAnsi" w:hAnsiTheme="minorHAnsi" w:cstheme="minorHAnsi"/>
+          <w:noProof/>
           <w:color w:val="000000"/>
         </w:rPr>
         <w:drawing>
@@ -1220,6 +1212,7 @@
       <w:r>
         <w:rPr>
           <w:rFonts w:cstheme="minorHAnsi"/>
+          <w:noProof/>
         </w:rPr>
         <w:drawing>
           <wp:inline distT="0" distB="0" distL="0" distR="0" wp14:anchorId="544C4DA1" wp14:editId="56B9D6D1">
@@ -1281,6 +1274,7 @@
       <w:r>
         <w:rPr>
           <w:rFonts w:cstheme="minorHAnsi"/>
+          <w:noProof/>
         </w:rPr>
         <w:drawing>
           <wp:inline distT="0" distB="0" distL="0" distR="0" wp14:anchorId="5B3C3DFD" wp14:editId="2BEC7AED">
@@ -1535,6 +1529,7 @@
       <w:r>
         <w:rPr>
           <w:rFonts w:asciiTheme="minorHAnsi" w:hAnsiTheme="minorHAnsi" w:cstheme="minorHAnsi"/>
+          <w:noProof/>
           <w:color w:val="000000"/>
         </w:rPr>
         <w:drawing>
@@ -1597,12 +1592,13 @@
     <w:p>
       <w:pPr>
         <w:pStyle w:val="NormalWeb"/>
-        <w:ind w:left="1080"/>
-        <w:rPr>
-          <w:rFonts w:asciiTheme="minorHAnsi" w:hAnsiTheme="minorHAnsi" w:cstheme="minorHAnsi"/>
-          <w:color w:val="000000"/>
-        </w:rPr>
-      </w:pPr>
+        <w:rPr>
+          <w:rFonts w:asciiTheme="minorHAnsi" w:hAnsiTheme="minorHAnsi" w:cstheme="minorHAnsi"/>
+          <w:color w:val="000000"/>
+        </w:rPr>
+      </w:pPr>
+      <w:bookmarkStart w:id="0" w:name="_GoBack"/>
+      <w:bookmarkEnd w:id="0"/>
     </w:p>
     <w:p>
       <w:pPr>
@@ -2298,6 +2294,7 @@
       <w:r>
         <w:rPr>
           <w:rFonts w:asciiTheme="minorHAnsi" w:hAnsiTheme="minorHAnsi" w:cstheme="minorHAnsi"/>
+          <w:noProof/>
           <w:color w:val="000000"/>
         </w:rPr>
         <w:drawing>
@@ -2387,6 +2384,7 @@
       <w:r>
         <w:rPr>
           <w:rFonts w:asciiTheme="minorHAnsi" w:hAnsiTheme="minorHAnsi" w:cstheme="minorHAnsi"/>
+          <w:noProof/>
           <w:color w:val="000000"/>
         </w:rPr>
         <w:drawing>
@@ -4190,7 +4188,7 @@
 </file>
 
 <file path=customXml/itemProps1.xml><?xml version="1.0" encoding="utf-8"?>
-<ds:datastoreItem xmlns:ds="http://schemas.openxmlformats.org/officeDocument/2006/customXml" ds:itemID="{6B524A24-DB95-4B5B-A5E5-8DC8CDA0EB83}">
+<ds:datastoreItem xmlns:ds="http://schemas.openxmlformats.org/officeDocument/2006/customXml" ds:itemID="{6FFB7010-D582-4BAB-962F-3A0360CC6785}">
   <ds:schemaRefs>
     <ds:schemaRef ds:uri="http://schemas.openxmlformats.org/officeDocument/2006/bibliography"/>
   </ds:schemaRefs>

</xml_diff>